<commit_message>
napisano laucher wyciągający dane z pliku TDMS w celu edycji w programie "Edycja Wykres 1.vi"
</commit_message>
<xml_diff>
--- a/Dokumentacja/Dokumentacja nazw kanalow z podzialem na typy.docx
+++ b/Dokumentacja/Dokumentacja nazw kanalow z podzialem na typy.docx
@@ -302,8 +302,6 @@
               </w:rPr>
               <w:t>Opis przetwornika</w:t>
             </w:r>
-            <w:bookmarkStart w:id="0" w:name="_GoBack"/>
-            <w:bookmarkEnd w:id="0"/>
           </w:p>
         </w:tc>
       </w:tr>
@@ -356,6 +354,14 @@
                 <w:lang w:val="pl-PL"/>
               </w:rPr>
             </w:pPr>
+            <w:proofErr w:type="spellStart"/>
+            <w:r>
+              <w:rPr>
+                <w:lang w:val="pl-PL"/>
+              </w:rPr>
+              <w:t>Syg_typ</w:t>
+            </w:r>
+            <w:proofErr w:type="spellEnd"/>
           </w:p>
         </w:tc>
         <w:tc>
@@ -368,6 +374,12 @@
                 <w:lang w:val="pl-PL"/>
               </w:rPr>
             </w:pPr>
+            <w:r>
+              <w:rPr>
+                <w:lang w:val="pl-PL"/>
+              </w:rPr>
+              <w:t>String</w:t>
+            </w:r>
           </w:p>
         </w:tc>
         <w:tc>
@@ -380,6 +392,12 @@
                 <w:lang w:val="pl-PL"/>
               </w:rPr>
             </w:pPr>
+            <w:r>
+              <w:rPr>
+                <w:lang w:val="pl-PL"/>
+              </w:rPr>
+              <w:t>„A” oznaczenie typu sygnału - analogowy</w:t>
+            </w:r>
           </w:p>
         </w:tc>
       </w:tr>
@@ -563,6 +581,102 @@
                 <w:lang w:val="pl-PL"/>
               </w:rPr>
               <w:t>Nazwa kanału,</w:t>
+            </w:r>
+          </w:p>
+        </w:tc>
+      </w:tr>
+      <w:tr>
+        <w:tc>
+          <w:tcPr>
+            <w:tcW w:w="2093" w:type="dxa"/>
+          </w:tcPr>
+          <w:p>
+            <w:pPr>
+              <w:rPr>
+                <w:lang w:val="pl-PL"/>
+              </w:rPr>
+            </w:pPr>
+          </w:p>
+        </w:tc>
+        <w:tc>
+          <w:tcPr>
+            <w:tcW w:w="1417" w:type="dxa"/>
+          </w:tcPr>
+          <w:p>
+            <w:pPr>
+              <w:rPr>
+                <w:lang w:val="pl-PL"/>
+              </w:rPr>
+            </w:pPr>
+          </w:p>
+        </w:tc>
+        <w:tc>
+          <w:tcPr>
+            <w:tcW w:w="5778" w:type="dxa"/>
+          </w:tcPr>
+          <w:p>
+            <w:pPr>
+              <w:rPr>
+                <w:lang w:val="pl-PL"/>
+              </w:rPr>
+            </w:pPr>
+          </w:p>
+        </w:tc>
+      </w:tr>
+      <w:tr>
+        <w:tc>
+          <w:tcPr>
+            <w:tcW w:w="2093" w:type="dxa"/>
+          </w:tcPr>
+          <w:p>
+            <w:pPr>
+              <w:rPr>
+                <w:lang w:val="pl-PL"/>
+              </w:rPr>
+            </w:pPr>
+            <w:proofErr w:type="spellStart"/>
+            <w:r>
+              <w:rPr>
+                <w:lang w:val="pl-PL"/>
+              </w:rPr>
+              <w:t>Syg_typ</w:t>
+            </w:r>
+            <w:proofErr w:type="spellEnd"/>
+          </w:p>
+        </w:tc>
+        <w:tc>
+          <w:tcPr>
+            <w:tcW w:w="1417" w:type="dxa"/>
+          </w:tcPr>
+          <w:p>
+            <w:pPr>
+              <w:rPr>
+                <w:lang w:val="pl-PL"/>
+              </w:rPr>
+            </w:pPr>
+            <w:r>
+              <w:rPr>
+                <w:lang w:val="pl-PL"/>
+              </w:rPr>
+              <w:t>String</w:t>
+            </w:r>
+          </w:p>
+        </w:tc>
+        <w:tc>
+          <w:tcPr>
+            <w:tcW w:w="5778" w:type="dxa"/>
+          </w:tcPr>
+          <w:p>
+            <w:pPr>
+              <w:rPr>
+                <w:lang w:val="pl-PL"/>
+              </w:rPr>
+            </w:pPr>
+            <w:r>
+              <w:rPr>
+                <w:lang w:val="pl-PL"/>
+              </w:rPr>
+              <w:t>„C” oznaczenie typu sygnału - cyfrowy</w:t>
             </w:r>
           </w:p>
         </w:tc>
@@ -866,17 +980,128 @@
               </w:rPr>
               <w:t>m, m/s, m/s2</w:t>
             </w:r>
+            <w:bookmarkStart w:id="0" w:name="_GoBack"/>
+            <w:bookmarkEnd w:id="0"/>
+          </w:p>
+        </w:tc>
+      </w:tr>
+      <w:tr>
+        <w:tc>
+          <w:tcPr>
+            <w:tcW w:w="2093" w:type="dxa"/>
+          </w:tcPr>
+          <w:p>
+            <w:pPr>
+              <w:rPr>
+                <w:lang w:val="pl-PL"/>
+              </w:rPr>
+            </w:pPr>
+          </w:p>
+        </w:tc>
+        <w:tc>
+          <w:tcPr>
+            <w:tcW w:w="1417" w:type="dxa"/>
+          </w:tcPr>
+          <w:p>
+            <w:pPr>
+              <w:rPr>
+                <w:lang w:val="pl-PL"/>
+              </w:rPr>
+            </w:pPr>
+          </w:p>
+        </w:tc>
+        <w:tc>
+          <w:tcPr>
+            <w:tcW w:w="5778" w:type="dxa"/>
+          </w:tcPr>
+          <w:p>
+            <w:pPr>
+              <w:rPr>
+                <w:lang w:val="pl-PL"/>
+              </w:rPr>
+            </w:pPr>
+          </w:p>
+        </w:tc>
+      </w:tr>
+      <w:tr>
+        <w:tc>
+          <w:tcPr>
+            <w:tcW w:w="2093" w:type="dxa"/>
+          </w:tcPr>
+          <w:p>
+            <w:pPr>
+              <w:rPr>
+                <w:lang w:val="pl-PL"/>
+              </w:rPr>
+            </w:pPr>
+            <w:proofErr w:type="spellStart"/>
+            <w:r>
+              <w:rPr>
+                <w:lang w:val="pl-PL"/>
+              </w:rPr>
+              <w:t>Syg_typ</w:t>
+            </w:r>
+            <w:proofErr w:type="spellEnd"/>
+          </w:p>
+        </w:tc>
+        <w:tc>
+          <w:tcPr>
+            <w:tcW w:w="1417" w:type="dxa"/>
+          </w:tcPr>
+          <w:p>
+            <w:pPr>
+              <w:rPr>
+                <w:lang w:val="pl-PL"/>
+              </w:rPr>
+            </w:pPr>
+            <w:r>
+              <w:rPr>
+                <w:lang w:val="pl-PL"/>
+              </w:rPr>
+              <w:t>String</w:t>
+            </w:r>
+          </w:p>
+        </w:tc>
+        <w:tc>
+          <w:tcPr>
+            <w:tcW w:w="5778" w:type="dxa"/>
+          </w:tcPr>
+          <w:p>
+            <w:pPr>
+              <w:rPr>
+                <w:lang w:val="pl-PL"/>
+              </w:rPr>
+            </w:pPr>
+            <w:r>
+              <w:rPr>
+                <w:lang w:val="pl-PL"/>
+              </w:rPr>
+              <w:t>„</w:t>
+            </w:r>
+            <w:r>
+              <w:rPr>
+                <w:lang w:val="pl-PL"/>
+              </w:rPr>
+              <w:t>E</w:t>
+            </w:r>
+            <w:r>
+              <w:rPr>
+                <w:lang w:val="pl-PL"/>
+              </w:rPr>
+              <w:t xml:space="preserve">” oznaczenie typu sygnału - </w:t>
+            </w:r>
+            <w:proofErr w:type="spellStart"/>
+            <w:r>
+              <w:rPr>
+                <w:lang w:val="pl-PL"/>
+              </w:rPr>
+              <w:t>enkoderowy</w:t>
+            </w:r>
+            <w:proofErr w:type="spellEnd"/>
           </w:p>
         </w:tc>
       </w:tr>
     </w:tbl>
-    <w:p>
-      <w:pPr>
-        <w:rPr>
-          <w:lang w:val="pl-PL"/>
-        </w:rPr>
-      </w:pPr>
-    </w:p>
     <w:p>
       <w:pPr>
         <w:rPr>

</xml_diff>

<commit_message>
Dodano do przebiegu waveform właściwość NI_UnitDescription - opis jednostki dla każdego przebiegu
</commit_message>
<xml_diff>
--- a/Dokumentacja/Dokumentacja nazw kanalow z podzialem na typy.docx
+++ b/Dokumentacja/Dokumentacja nazw kanalow z podzialem na typy.docx
@@ -169,7 +169,7 @@
               <w:rPr>
                 <w:lang w:val="pl-PL"/>
               </w:rPr>
-              <w:t>Units</w:t>
+              <w:t>NI_UnitDesctiption</w:t>
             </w:r>
             <w:proofErr w:type="spellEnd"/>
           </w:p>
@@ -596,30 +596,96 @@
                 <w:lang w:val="pl-PL"/>
               </w:rPr>
             </w:pPr>
-          </w:p>
-        </w:tc>
-        <w:tc>
-          <w:tcPr>
-            <w:tcW w:w="1417" w:type="dxa"/>
-          </w:tcPr>
-          <w:p>
-            <w:pPr>
-              <w:rPr>
-                <w:lang w:val="pl-PL"/>
-              </w:rPr>
-            </w:pPr>
-          </w:p>
-        </w:tc>
-        <w:tc>
-          <w:tcPr>
-            <w:tcW w:w="5778" w:type="dxa"/>
-          </w:tcPr>
-          <w:p>
-            <w:pPr>
-              <w:rPr>
-                <w:lang w:val="pl-PL"/>
-              </w:rPr>
-            </w:pPr>
+            <w:proofErr w:type="spellStart"/>
+            <w:r>
+              <w:rPr>
+                <w:lang w:val="pl-PL"/>
+              </w:rPr>
+              <w:t>NI_UnitDesctiption</w:t>
+            </w:r>
+            <w:proofErr w:type="spellEnd"/>
+          </w:p>
+        </w:tc>
+        <w:tc>
+          <w:tcPr>
+            <w:tcW w:w="1417" w:type="dxa"/>
+          </w:tcPr>
+          <w:p>
+            <w:pPr>
+              <w:rPr>
+                <w:lang w:val="pl-PL"/>
+              </w:rPr>
+            </w:pPr>
+            <w:r>
+              <w:rPr>
+                <w:lang w:val="pl-PL"/>
+              </w:rPr>
+              <w:t>String</w:t>
+            </w:r>
+          </w:p>
+        </w:tc>
+        <w:tc>
+          <w:tcPr>
+            <w:tcW w:w="5778" w:type="dxa"/>
+          </w:tcPr>
+          <w:p>
+            <w:pPr>
+              <w:rPr>
+                <w:lang w:val="pl-PL"/>
+              </w:rPr>
+            </w:pPr>
+            <w:r>
+              <w:rPr>
+                <w:lang w:val="pl-PL"/>
+              </w:rPr>
+              <w:t>Jednostki</w:t>
+            </w:r>
+          </w:p>
+        </w:tc>
+      </w:tr>
+      <w:tr>
+        <w:tc>
+          <w:tcPr>
+            <w:tcW w:w="2093" w:type="dxa"/>
+          </w:tcPr>
+          <w:p>
+            <w:pPr>
+              <w:rPr>
+                <w:lang w:val="pl-PL"/>
+              </w:rPr>
+            </w:pPr>
+          </w:p>
+        </w:tc>
+        <w:tc>
+          <w:tcPr>
+            <w:tcW w:w="1417" w:type="dxa"/>
+          </w:tcPr>
+          <w:p>
+            <w:pPr>
+              <w:rPr>
+                <w:lang w:val="pl-PL"/>
+              </w:rPr>
+            </w:pPr>
+          </w:p>
+        </w:tc>
+        <w:tc>
+          <w:tcPr>
+            <w:tcW w:w="5778" w:type="dxa"/>
+          </w:tcPr>
+          <w:p>
+            <w:pPr>
+              <w:rPr>
+                <w:lang w:val="pl-PL"/>
+              </w:rPr>
+            </w:pPr>
+            <w:r>
+              <w:rPr>
+                <w:lang w:val="pl-PL"/>
+              </w:rPr>
+              <w:t>Dig</w:t>
+            </w:r>
+            <w:bookmarkStart w:id="0" w:name="_GoBack"/>
+            <w:bookmarkEnd w:id="0"/>
           </w:p>
         </w:tc>
       </w:tr>
@@ -897,7 +963,7 @@
               <w:rPr>
                 <w:lang w:val="pl-PL"/>
               </w:rPr>
-              <w:t>Units</w:t>
+              <w:t>NI_UnitDesctiption</w:t>
             </w:r>
             <w:proofErr w:type="spellEnd"/>
           </w:p>
@@ -980,8 +1046,6 @@
               </w:rPr>
               <w:t>m, m/s, m/s2</w:t>
             </w:r>
-            <w:bookmarkStart w:id="0" w:name="_GoBack"/>
-            <w:bookmarkEnd w:id="0"/>
           </w:p>
         </w:tc>
       </w:tr>
@@ -1076,19 +1140,7 @@
               <w:rPr>
                 <w:lang w:val="pl-PL"/>
               </w:rPr>
-              <w:t>„</w:t>
-            </w:r>
-            <w:r>
-              <w:rPr>
-                <w:lang w:val="pl-PL"/>
-              </w:rPr>
-              <w:t>E</w:t>
-            </w:r>
-            <w:r>
-              <w:rPr>
-                <w:lang w:val="pl-PL"/>
-              </w:rPr>
-              <w:t xml:space="preserve">” oznaczenie typu sygnału - </w:t>
+              <w:t xml:space="preserve">„E” oznaczenie typu sygnału - </w:t>
             </w:r>
             <w:proofErr w:type="spellStart"/>
             <w:r>

</xml_diff>